<commit_message>
programming complete, commit allowing editing across multiple devices
</commit_message>
<xml_diff>
--- a/analysis/crtieria.docx
+++ b/analysis/crtieria.docx
@@ -56,24 +56,12 @@
       <w:r>
         <w:br/>
       </w:r>
-      <w:hyperlink r:id="rId9" w:history="1">
+      <w:hyperlink r:id="rId9" w:anchor="page=27" w:history="1">
         <w:r>
           <w:rPr>
             <w:rStyle w:val="Hyperlink"/>
           </w:rPr>
-          <w:t>https://www.ocr.org.uk/Images/558027-spe</w:t>
-        </w:r>
-        <w:r>
-          <w:rPr>
-            <w:rStyle w:val="Hyperlink"/>
-          </w:rPr>
-          <w:t>c</w:t>
-        </w:r>
-        <w:r>
-          <w:rPr>
-            <w:rStyle w:val="Hyperlink"/>
-          </w:rPr>
-          <w:t>ification-gcse-computer-science-j277.pdf#page=27</w:t>
+          <w:t>https://www.ocr.org.uk/Images/558027-specification-gcse-computer-science-j277.pdf#page=27</w:t>
         </w:r>
       </w:hyperlink>
     </w:p>
@@ -428,22 +416,36 @@
         <w:t xml:space="preserve"> of my modules and then additional features, laying out exactly what needs to be included in each section.</w:t>
       </w:r>
       <w:r>
-        <w:t xml:space="preserve"> Each individual feature will not be justified, but </w:t>
-      </w:r>
-      <w:proofErr w:type="gramStart"/>
-      <w:r>
-        <w:t>overall</w:t>
-      </w:r>
-      <w:proofErr w:type="gramEnd"/>
-      <w:r>
-        <w:t xml:space="preserve"> they are all required in order to produce an accurate ERL translator/.</w:t>
+        <w:t xml:space="preserve"> </w:t>
+      </w:r>
+      <w:r>
+        <w:t>I will not provide a justification for every single criteria, however they are all laid out in the specification, so therefore are all required.</w:t>
       </w:r>
     </w:p>
     <w:p>
+      <w:r>
+        <w:t>A lot of the test cases will use print(</w:t>
+      </w:r>
+      <w:proofErr w:type="gramStart"/>
+      <w:r>
+        <w:t>), but</w:t>
+      </w:r>
+      <w:proofErr w:type="gramEnd"/>
+      <w:r>
+        <w:t xml:space="preserve"> will need to be tested differently in development as half of the modules will be implemented</w:t>
+      </w:r>
+      <w:r>
+        <w:t xml:space="preserve"> after subroutines are introduced.</w:t>
+      </w:r>
+    </w:p>
+    <w:p>
       <w:pPr>
         <w:pStyle w:val="Heading3"/>
       </w:pPr>
       <w:r>
+        <w:rPr>
+          <w:noProof/>
+        </w:rPr>
         <w:drawing>
           <wp:anchor distT="0" distB="0" distL="114300" distR="114300" simplePos="0" relativeHeight="251659264" behindDoc="0" locked="0" layoutInCell="1" allowOverlap="1" wp14:anchorId="4528C00A" wp14:editId="57D09AFE">
             <wp:simplePos x="0" y="0"/>
@@ -599,7 +601,10 @@
               <w:cnfStyle w:val="000000100000" w:firstRow="0" w:lastRow="0" w:firstColumn="0" w:lastColumn="0" w:oddVBand="0" w:evenVBand="0" w:oddHBand="1" w:evenHBand="0" w:firstRowFirstColumn="0" w:firstRowLastColumn="0" w:lastRowFirstColumn="0" w:lastRowLastColumn="0"/>
             </w:pPr>
             <w:r>
-              <w:t xml:space="preserve">2 + 2 </w:t>
+              <w:t>print(2+2)</w:t>
+            </w:r>
+            <w:r>
+              <w:t xml:space="preserve"> </w:t>
             </w:r>
             <w:r>
               <w:sym w:font="Wingdings" w:char="F0E8"/>
@@ -609,7 +614,12 @@
             </w:r>
             <w:r>
               <w:br/>
-              <w:t xml:space="preserve">3 * 7 </w:t>
+            </w:r>
+            <w:r>
+              <w:t>print(3*7)</w:t>
+            </w:r>
+            <w:r>
+              <w:t xml:space="preserve"> </w:t>
             </w:r>
             <w:r>
               <w:sym w:font="Wingdings" w:char="F0E8"/>
@@ -654,7 +664,16 @@
               <w:cnfStyle w:val="000000000000" w:firstRow="0" w:lastRow="0" w:firstColumn="0" w:lastColumn="0" w:oddVBand="0" w:evenVBand="0" w:oddHBand="0" w:evenHBand="0" w:firstRowFirstColumn="0" w:firstRowLastColumn="0" w:lastRowFirstColumn="0" w:lastRowLastColumn="0"/>
             </w:pPr>
             <w:r>
-              <w:t xml:space="preserve">2 + 3 * 7  </w:t>
+              <w:t>print(</w:t>
+            </w:r>
+            <w:r>
+              <w:t>2 + 3 * 7</w:t>
+            </w:r>
+            <w:r>
+              <w:t>)</w:t>
+            </w:r>
+            <w:r>
+              <w:t xml:space="preserve"> </w:t>
             </w:r>
             <w:r>
               <w:sym w:font="Wingdings" w:char="F0E8"/>
@@ -664,7 +683,18 @@
             </w:r>
             <w:r>
               <w:br/>
-              <w:t xml:space="preserve">3 – 7 ^ 2 </w:t>
+            </w:r>
+            <w:r>
+              <w:t>print(</w:t>
+            </w:r>
+            <w:r>
+              <w:t>3 – 7 ^ 2</w:t>
+            </w:r>
+            <w:r>
+              <w:t>)</w:t>
+            </w:r>
+            <w:r>
+              <w:t xml:space="preserve"> </w:t>
             </w:r>
             <w:r>
               <w:sym w:font="Wingdings" w:char="F0E8"/>
@@ -712,7 +742,16 @@
               <w:cnfStyle w:val="000000100000" w:firstRow="0" w:lastRow="0" w:firstColumn="0" w:lastColumn="0" w:oddVBand="0" w:evenVBand="0" w:oddHBand="1" w:evenHBand="0" w:firstRowFirstColumn="0" w:firstRowLastColumn="0" w:lastRowFirstColumn="0" w:lastRowLastColumn="0"/>
             </w:pPr>
             <w:r>
-              <w:t xml:space="preserve">2.0 + 4.0 </w:t>
+              <w:t>print(</w:t>
+            </w:r>
+            <w:r>
+              <w:t>2.0 + 4.0</w:t>
+            </w:r>
+            <w:r>
+              <w:t>)</w:t>
+            </w:r>
+            <w:r>
+              <w:t xml:space="preserve"> </w:t>
             </w:r>
             <w:r>
               <w:sym w:font="Wingdings" w:char="F0E8"/>
@@ -722,7 +761,18 @@
             </w:r>
             <w:r>
               <w:br/>
-              <w:t xml:space="preserve">5 / 2 </w:t>
+            </w:r>
+            <w:r>
+              <w:t>print(</w:t>
+            </w:r>
+            <w:r>
+              <w:t>5 / 2</w:t>
+            </w:r>
+            <w:r>
+              <w:t>)</w:t>
+            </w:r>
+            <w:r>
+              <w:t xml:space="preserve"> </w:t>
             </w:r>
             <w:r>
               <w:sym w:font="Wingdings" w:char="F0E8"/>
@@ -767,7 +817,16 @@
               <w:cnfStyle w:val="000000000000" w:firstRow="0" w:lastRow="0" w:firstColumn="0" w:lastColumn="0" w:oddVBand="0" w:evenVBand="0" w:oddHBand="0" w:evenHBand="0" w:firstRowFirstColumn="0" w:firstRowLastColumn="0" w:lastRowFirstColumn="0" w:lastRowLastColumn="0"/>
             </w:pPr>
             <w:r>
-              <w:t xml:space="preserve">(2 + 3) * 7 </w:t>
+              <w:t xml:space="preserve">print( </w:t>
+            </w:r>
+            <w:r>
+              <w:t>(2 + 3) * 7</w:t>
+            </w:r>
+            <w:r>
+              <w:t xml:space="preserve"> )</w:t>
+            </w:r>
+            <w:r>
+              <w:t xml:space="preserve"> </w:t>
             </w:r>
             <w:r>
               <w:sym w:font="Wingdings" w:char="F0E8"/>
@@ -777,7 +836,18 @@
             </w:r>
             <w:r>
               <w:br/>
-              <w:t xml:space="preserve">-7 * -2 </w:t>
+            </w:r>
+            <w:r>
+              <w:t xml:space="preserve">print( </w:t>
+            </w:r>
+            <w:r>
+              <w:t>-7 * -2</w:t>
+            </w:r>
+            <w:r>
+              <w:t xml:space="preserve"> )</w:t>
+            </w:r>
+            <w:r>
+              <w:t xml:space="preserve"> </w:t>
             </w:r>
             <w:r>
               <w:sym w:font="Wingdings" w:char="F0E8"/>
@@ -857,6 +927,9 @@
     </w:p>
     <w:p>
       <w:r>
+        <w:rPr>
+          <w:noProof/>
+        </w:rPr>
         <w:drawing>
           <wp:anchor distT="0" distB="0" distL="114300" distR="114300" simplePos="0" relativeHeight="251661312" behindDoc="0" locked="0" layoutInCell="1" allowOverlap="1" wp14:anchorId="6374376A" wp14:editId="3E2DCEDF">
             <wp:simplePos x="0" y="0"/>
@@ -911,6 +984,7 @@
         <w:t>This section focuses on adding variables and ensuring they interact with the arithmetic evaluation.</w:t>
       </w:r>
     </w:p>
+    <w:p/>
     <w:tbl>
       <w:tblPr>
         <w:tblStyle w:val="GridTable2-Accent1"/>
@@ -1008,7 +1082,18 @@
             </w:r>
             <w:r>
               <w:br/>
-              <w:t xml:space="preserve">num </w:t>
+            </w:r>
+            <w:r>
+              <w:t>print(</w:t>
+            </w:r>
+            <w:r>
+              <w:t>num</w:t>
+            </w:r>
+            <w:r>
+              <w:t>)</w:t>
+            </w:r>
+            <w:r>
+              <w:t xml:space="preserve"> </w:t>
             </w:r>
             <w:r>
               <w:sym w:font="Wingdings" w:char="F0E8"/>
@@ -1057,7 +1142,18 @@
             </w:r>
             <w:r>
               <w:br/>
-              <w:t xml:space="preserve">2 * a – 3 </w:t>
+            </w:r>
+            <w:r>
+              <w:t>print(</w:t>
+            </w:r>
+            <w:r>
+              <w:t>2 * a – 3</w:t>
+            </w:r>
+            <w:r>
+              <w:t>)</w:t>
+            </w:r>
+            <w:r>
+              <w:t xml:space="preserve"> </w:t>
             </w:r>
             <w:r>
               <w:sym w:font="Wingdings" w:char="F0E8"/>
@@ -1128,6 +1224,7 @@
           </w:tcPr>
           <w:p>
             <w:r>
+              <w:lastRenderedPageBreak/>
               <w:t>2.4</w:t>
             </w:r>
           </w:p>
@@ -1164,7 +1261,13 @@
             </w:r>
             <w:r>
               <w:br/>
-              <w:t xml:space="preserve">c = 2 * @ </w:t>
+              <w:t xml:space="preserve">c = 2 * </w:t>
+            </w:r>
+            <w:r>
+              <w:t>@</w:t>
+            </w:r>
+            <w:r>
+              <w:t xml:space="preserve"> </w:t>
             </w:r>
             <w:r>
               <w:sym w:font="Wingdings" w:char="F0E8"/>
@@ -1182,12 +1285,14 @@
         <w:pStyle w:val="Heading3"/>
       </w:pPr>
       <w:r>
-        <w:lastRenderedPageBreak/>
         <w:t>3: logic</w:t>
       </w:r>
     </w:p>
     <w:p>
       <w:r>
+        <w:rPr>
+          <w:noProof/>
+        </w:rPr>
         <w:drawing>
           <wp:anchor distT="0" distB="0" distL="114300" distR="114300" simplePos="0" relativeHeight="251663360" behindDoc="0" locked="0" layoutInCell="1" allowOverlap="1" wp14:anchorId="1A26BFFD" wp14:editId="7175FF56">
             <wp:simplePos x="0" y="0"/>
@@ -1258,8 +1363,8 @@
       </w:tblPr>
       <w:tblGrid>
         <w:gridCol w:w="1129"/>
-        <w:gridCol w:w="6668"/>
-        <w:gridCol w:w="2659"/>
+        <w:gridCol w:w="6384"/>
+        <w:gridCol w:w="2943"/>
       </w:tblGrid>
       <w:tr>
         <w:trPr>
@@ -1278,7 +1383,7 @@
         </w:tc>
         <w:tc>
           <w:tcPr>
-            <w:tcW w:w="6668" w:type="dxa"/>
+            <w:tcW w:w="6384" w:type="dxa"/>
           </w:tcPr>
           <w:p>
             <w:pPr>
@@ -1291,7 +1396,7 @@
         </w:tc>
         <w:tc>
           <w:tcPr>
-            <w:tcW w:w="2659" w:type="dxa"/>
+            <w:tcW w:w="2943" w:type="dxa"/>
           </w:tcPr>
           <w:p>
             <w:pPr>
@@ -1320,27 +1425,39 @@
         </w:tc>
         <w:tc>
           <w:tcPr>
-            <w:tcW w:w="6668" w:type="dxa"/>
+            <w:tcW w:w="6384" w:type="dxa"/>
           </w:tcPr>
           <w:p>
             <w:pPr>
               <w:cnfStyle w:val="000000100000" w:firstRow="0" w:lastRow="0" w:firstColumn="0" w:lastColumn="0" w:oddVBand="0" w:evenVBand="0" w:oddHBand="1" w:evenHBand="0" w:firstRowFirstColumn="0" w:firstRowLastColumn="0" w:lastRowFirstColumn="0" w:lastRowLastColumn="0"/>
             </w:pPr>
             <w:r>
-              <w:t>Introduce a Boolean data type represented by “True” and “False”</w:t>
-            </w:r>
-          </w:p>
-        </w:tc>
-        <w:tc>
-          <w:tcPr>
-            <w:tcW w:w="2659" w:type="dxa"/>
+              <w:t>Add a</w:t>
+            </w:r>
+            <w:r>
+              <w:t xml:space="preserve"> Boolean data type represented by “True” and “False”</w:t>
+            </w:r>
+          </w:p>
+        </w:tc>
+        <w:tc>
+          <w:tcPr>
+            <w:tcW w:w="2943" w:type="dxa"/>
           </w:tcPr>
           <w:p>
             <w:pPr>
               <w:cnfStyle w:val="000000100000" w:firstRow="0" w:lastRow="0" w:firstColumn="0" w:lastColumn="0" w:oddVBand="0" w:evenVBand="0" w:oddHBand="1" w:evenHBand="0" w:firstRowFirstColumn="0" w:firstRowLastColumn="0" w:lastRowFirstColumn="0" w:lastRowLastColumn="0"/>
             </w:pPr>
             <w:r>
-              <w:t xml:space="preserve">True </w:t>
+              <w:t>print(</w:t>
+            </w:r>
+            <w:r>
+              <w:t>True</w:t>
+            </w:r>
+            <w:r>
+              <w:t>)</w:t>
+            </w:r>
+            <w:r>
+              <w:t xml:space="preserve"> </w:t>
             </w:r>
             <w:r>
               <w:sym w:font="Wingdings" w:char="F0E8"/>
@@ -1365,30 +1482,36 @@
         </w:tc>
         <w:tc>
           <w:tcPr>
-            <w:tcW w:w="6668" w:type="dxa"/>
+            <w:tcW w:w="6384" w:type="dxa"/>
           </w:tcPr>
           <w:p>
             <w:pPr>
               <w:cnfStyle w:val="000000000000" w:firstRow="0" w:lastRow="0" w:firstColumn="0" w:lastColumn="0" w:oddVBand="0" w:evenVBand="0" w:oddHBand="0" w:evenHBand="0" w:firstRowFirstColumn="0" w:firstRowLastColumn="0" w:lastRowFirstColumn="0" w:lastRowLastColumn="0"/>
             </w:pPr>
             <w:r>
-              <w:t>Allow comparison operators ==, !=, &lt;, &lt;=, &gt; and &gt;= to be used to compare two arithmetic expressions</w:t>
-            </w:r>
-            <w:r>
-              <w:t>, values, or Booleans</w:t>
-            </w:r>
-          </w:p>
-        </w:tc>
-        <w:tc>
-          <w:tcPr>
-            <w:tcW w:w="2659" w:type="dxa"/>
+              <w:t>Allow comparison operators ==, !=, &lt;, &lt;=, &gt; and &gt;= to be used to compare two arithmetic expressions, values, or Booleans</w:t>
+            </w:r>
+          </w:p>
+        </w:tc>
+        <w:tc>
+          <w:tcPr>
+            <w:tcW w:w="2943" w:type="dxa"/>
           </w:tcPr>
           <w:p>
             <w:pPr>
               <w:cnfStyle w:val="000000000000" w:firstRow="0" w:lastRow="0" w:firstColumn="0" w:lastColumn="0" w:oddVBand="0" w:evenVBand="0" w:oddHBand="0" w:evenHBand="0" w:firstRowFirstColumn="0" w:firstRowLastColumn="0" w:lastRowFirstColumn="0" w:lastRowLastColumn="0"/>
             </w:pPr>
             <w:r>
-              <w:t xml:space="preserve">3 + 5 &gt; 2 </w:t>
+              <w:t>print(</w:t>
+            </w:r>
+            <w:r>
+              <w:t>3 + 5 &gt; 2</w:t>
+            </w:r>
+            <w:r>
+              <w:t>)</w:t>
+            </w:r>
+            <w:r>
+              <w:t xml:space="preserve"> </w:t>
             </w:r>
             <w:r>
               <w:sym w:font="Wingdings" w:char="F0E8"/>
@@ -1398,7 +1521,18 @@
             </w:r>
             <w:r>
               <w:br/>
-              <w:t xml:space="preserve">True == False </w:t>
+            </w:r>
+            <w:r>
+              <w:t>print(</w:t>
+            </w:r>
+            <w:r>
+              <w:t>True == False</w:t>
+            </w:r>
+            <w:r>
+              <w:t>)</w:t>
+            </w:r>
+            <w:r>
+              <w:t xml:space="preserve"> </w:t>
             </w:r>
             <w:r>
               <w:sym w:font="Wingdings" w:char="F0E8"/>
@@ -1426,7 +1560,7 @@
         </w:tc>
         <w:tc>
           <w:tcPr>
-            <w:tcW w:w="6668" w:type="dxa"/>
+            <w:tcW w:w="6384" w:type="dxa"/>
           </w:tcPr>
           <w:p>
             <w:pPr>
@@ -1439,14 +1573,23 @@
         </w:tc>
         <w:tc>
           <w:tcPr>
-            <w:tcW w:w="2659" w:type="dxa"/>
+            <w:tcW w:w="2943" w:type="dxa"/>
           </w:tcPr>
           <w:p>
             <w:pPr>
               <w:cnfStyle w:val="000000100000" w:firstRow="0" w:lastRow="0" w:firstColumn="0" w:lastColumn="0" w:oddVBand="0" w:evenVBand="0" w:oddHBand="1" w:evenHBand="0" w:firstRowFirstColumn="0" w:firstRowLastColumn="0" w:lastRowFirstColumn="0" w:lastRowLastColumn="0"/>
             </w:pPr>
             <w:r>
-              <w:t xml:space="preserve">NOT 3 &gt; 2 </w:t>
+              <w:t>print(</w:t>
+            </w:r>
+            <w:r>
+              <w:t>NOT 3 &gt; 2</w:t>
+            </w:r>
+            <w:r>
+              <w:t>)</w:t>
+            </w:r>
+            <w:r>
+              <w:t xml:space="preserve"> </w:t>
             </w:r>
             <w:r>
               <w:sym w:font="Wingdings" w:char="F0E8"/>
@@ -1456,7 +1599,18 @@
             </w:r>
             <w:r>
               <w:br/>
-              <w:t xml:space="preserve">NOT True </w:t>
+            </w:r>
+            <w:r>
+              <w:t>print(</w:t>
+            </w:r>
+            <w:r>
+              <w:t>NOT True</w:t>
+            </w:r>
+            <w:r>
+              <w:t>)</w:t>
+            </w:r>
+            <w:r>
+              <w:t xml:space="preserve"> </w:t>
             </w:r>
             <w:r>
               <w:sym w:font="Wingdings" w:char="F0E8"/>
@@ -1481,7 +1635,7 @@
         </w:tc>
         <w:tc>
           <w:tcPr>
-            <w:tcW w:w="6668" w:type="dxa"/>
+            <w:tcW w:w="6384" w:type="dxa"/>
           </w:tcPr>
           <w:p>
             <w:pPr>
@@ -1494,14 +1648,23 @@
         </w:tc>
         <w:tc>
           <w:tcPr>
-            <w:tcW w:w="2659" w:type="dxa"/>
+            <w:tcW w:w="2943" w:type="dxa"/>
           </w:tcPr>
           <w:p>
             <w:pPr>
               <w:cnfStyle w:val="000000000000" w:firstRow="0" w:lastRow="0" w:firstColumn="0" w:lastColumn="0" w:oddVBand="0" w:evenVBand="0" w:oddHBand="0" w:evenHBand="0" w:firstRowFirstColumn="0" w:firstRowLastColumn="0" w:lastRowFirstColumn="0" w:lastRowLastColumn="0"/>
             </w:pPr>
             <w:r>
-              <w:t xml:space="preserve">True AND True </w:t>
+              <w:t>print(</w:t>
+            </w:r>
+            <w:r>
+              <w:t>True AND True</w:t>
+            </w:r>
+            <w:r>
+              <w:t>)</w:t>
+            </w:r>
+            <w:r>
+              <w:t xml:space="preserve"> </w:t>
             </w:r>
             <w:r>
               <w:sym w:font="Wingdings" w:char="F0E8"/>
@@ -1511,7 +1674,18 @@
             </w:r>
             <w:r>
               <w:br/>
-              <w:t xml:space="preserve">False OR True </w:t>
+            </w:r>
+            <w:r>
+              <w:t>print(</w:t>
+            </w:r>
+            <w:r>
+              <w:t>False OR True</w:t>
+            </w:r>
+            <w:r>
+              <w:t>)</w:t>
+            </w:r>
+            <w:r>
+              <w:t xml:space="preserve"> </w:t>
             </w:r>
             <w:r>
               <w:sym w:font="Wingdings" w:char="F0E8"/>
@@ -1539,7 +1713,7 @@
         </w:tc>
         <w:tc>
           <w:tcPr>
-            <w:tcW w:w="6668" w:type="dxa"/>
+            <w:tcW w:w="6384" w:type="dxa"/>
           </w:tcPr>
           <w:p>
             <w:pPr>
@@ -1555,7 +1729,7 @@
         </w:tc>
         <w:tc>
           <w:tcPr>
-            <w:tcW w:w="2659" w:type="dxa"/>
+            <w:tcW w:w="2943" w:type="dxa"/>
           </w:tcPr>
           <w:p>
             <w:pPr>
@@ -1594,6 +1768,9 @@
     </w:p>
     <w:p>
       <w:r>
+        <w:rPr>
+          <w:noProof/>
+        </w:rPr>
         <w:drawing>
           <wp:anchor distT="0" distB="0" distL="114300" distR="114300" simplePos="0" relativeHeight="251665408" behindDoc="0" locked="0" layoutInCell="1" allowOverlap="1" wp14:anchorId="6F0294B0" wp14:editId="3B486B2B">
             <wp:simplePos x="0" y="0"/>
@@ -1656,6 +1833,7 @@
         <w:t xml:space="preserve"> their conditions.</w:t>
       </w:r>
     </w:p>
+    <w:p/>
     <w:tbl>
       <w:tblPr>
         <w:tblStyle w:val="GridTable2-Accent1"/>
@@ -1723,10 +1901,7 @@
           </w:tcPr>
           <w:p>
             <w:r>
-              <w:t>4</w:t>
-            </w:r>
-            <w:r>
-              <w:t>.1</w:t>
+              <w:t>4.1</w:t>
             </w:r>
           </w:p>
         </w:tc>
@@ -1759,11 +1934,20 @@
               <w:t xml:space="preserve">    </w:t>
             </w:r>
             <w:r>
-              <w:t>num = 4</w:t>
+              <w:t>print(“Pass”)</w:t>
             </w:r>
             <w:r>
               <w:br/>
               <w:t>endif</w:t>
+            </w:r>
+            <w:r>
+              <w:t xml:space="preserve"> </w:t>
+            </w:r>
+            <w:r>
+              <w:sym w:font="Wingdings" w:char="F0E8"/>
+            </w:r>
+            <w:r>
+              <w:t xml:space="preserve"> Pass</w:t>
             </w:r>
           </w:p>
         </w:tc>
@@ -1802,18 +1986,41 @@
               <w:cnfStyle w:val="000000000000" w:firstRow="0" w:lastRow="0" w:firstColumn="0" w:lastColumn="0" w:oddVBand="0" w:evenVBand="0" w:oddHBand="0" w:evenHBand="0" w:firstRowFirstColumn="0" w:firstRowLastColumn="0" w:lastRowFirstColumn="0" w:lastRowLastColumn="0"/>
             </w:pPr>
             <w:r>
-              <w:t>if …</w:t>
+              <w:t xml:space="preserve">if </w:t>
+            </w:r>
+            <w:r>
+              <w:t>False then</w:t>
+            </w:r>
+            <w:r>
+              <w:br/>
+              <w:t xml:space="preserve">   print(“Fail”)</w:t>
             </w:r>
             <w:r>
               <w:br/>
               <w:t xml:space="preserve">elseif </w:t>
             </w:r>
             <w:r>
-              <w:t>var &gt; 7 then</w:t>
+              <w:t>9</w:t>
+            </w:r>
+            <w:r>
+              <w:t xml:space="preserve"> &gt; 7 then</w:t>
             </w:r>
             <w:r>
               <w:br/>
-              <w:t xml:space="preserve">    var = var * 2</w:t>
+              <w:t xml:space="preserve">    </w:t>
+            </w:r>
+            <w:r>
+              <w:t>print(“Pass”)</w:t>
+            </w:r>
+            <w:r>
+              <w:br/>
+              <w:t xml:space="preserve">endif </w:t>
+            </w:r>
+            <w:r>
+              <w:sym w:font="Wingdings" w:char="F0E8"/>
+            </w:r>
+            <w:r>
+              <w:t xml:space="preserve"> Pass</w:t>
             </w:r>
           </w:p>
         </w:tc>
@@ -1829,6 +2036,7 @@
           </w:tcPr>
           <w:p>
             <w:r>
+              <w:lastRenderedPageBreak/>
               <w:t>4.3</w:t>
             </w:r>
           </w:p>
@@ -1855,7 +2063,14 @@
               <w:cnfStyle w:val="000000100000" w:firstRow="0" w:lastRow="0" w:firstColumn="0" w:lastColumn="0" w:oddVBand="0" w:evenVBand="0" w:oddHBand="1" w:evenHBand="0" w:firstRowFirstColumn="0" w:firstRowLastColumn="0" w:lastRowFirstColumn="0" w:lastRowLastColumn="0"/>
             </w:pPr>
             <w:r>
-              <w:t>if ...</w:t>
+              <w:t xml:space="preserve">if </w:t>
+            </w:r>
+            <w:r>
+              <w:t>False then</w:t>
+            </w:r>
+            <w:r>
+              <w:br/>
+              <w:t xml:space="preserve">    print(“Fail”</w:t>
             </w:r>
             <w:r>
               <w:br/>
@@ -1863,7 +2078,20 @@
             </w:r>
             <w:r>
               <w:br/>
-              <w:t xml:space="preserve">    age = age + 1</w:t>
+              <w:t xml:space="preserve">    </w:t>
+            </w:r>
+            <w:r>
+              <w:t>print(“Pass”)</w:t>
+            </w:r>
+            <w:r>
+              <w:br/>
+              <w:t xml:space="preserve">endif </w:t>
+            </w:r>
+            <w:r>
+              <w:sym w:font="Wingdings" w:char="F0E8"/>
+            </w:r>
+            <w:r>
+              <w:t xml:space="preserve"> Pass</w:t>
             </w:r>
           </w:p>
         </w:tc>
@@ -1998,15 +2226,22 @@
         <w:pStyle w:val="Heading3"/>
       </w:pPr>
       <w:r>
-        <w:lastRenderedPageBreak/>
+        <w:t>5: loops</w:t>
+      </w:r>
+    </w:p>
+    <w:p>
+      <w:r>
+        <w:rPr>
+          <w:noProof/>
+        </w:rPr>
         <w:drawing>
-          <wp:anchor distT="0" distB="0" distL="114300" distR="114300" simplePos="0" relativeHeight="251667456" behindDoc="0" locked="0" layoutInCell="1" allowOverlap="1" wp14:anchorId="49838FF9" wp14:editId="193174E5">
+          <wp:anchor distT="0" distB="0" distL="114300" distR="114300" simplePos="0" relativeHeight="251667456" behindDoc="0" locked="0" layoutInCell="1" allowOverlap="1" wp14:anchorId="49838FF9" wp14:editId="0589D924">
             <wp:simplePos x="0" y="0"/>
             <wp:positionH relativeFrom="column">
               <wp:posOffset>1297305</wp:posOffset>
             </wp:positionH>
             <wp:positionV relativeFrom="paragraph">
-              <wp:posOffset>226060</wp:posOffset>
+              <wp:posOffset>65009</wp:posOffset>
             </wp:positionV>
             <wp:extent cx="5703570" cy="4038600"/>
             <wp:effectExtent l="0" t="0" r="0" b="0"/>
@@ -2050,11 +2285,6 @@
         </w:drawing>
       </w:r>
       <w:r>
-        <w:t>5: loops</w:t>
-      </w:r>
-    </w:p>
-    <w:p>
-      <w:r>
         <w:t>This module implements the 3 different types of loops, with focus on matching the syntax that has been shown on the right which the specification requires.</w:t>
       </w:r>
     </w:p>
@@ -2138,10 +2368,7 @@
           </w:tcPr>
           <w:p>
             <w:r>
-              <w:t>5</w:t>
-            </w:r>
-            <w:r>
-              <w:t>.1</w:t>
+              <w:t>5.1</w:t>
             </w:r>
           </w:p>
         </w:tc>
@@ -2167,6 +2394,12 @@
               <w:cnfStyle w:val="000000100000" w:firstRow="0" w:lastRow="0" w:firstColumn="0" w:lastColumn="0" w:oddVBand="0" w:evenVBand="0" w:oddHBand="1" w:evenHBand="0" w:firstRowFirstColumn="0" w:firstRowLastColumn="0" w:lastRowFirstColumn="0" w:lastRowLastColumn="0"/>
             </w:pPr>
             <w:r>
+              <w:t>var = 7</w:t>
+            </w:r>
+            <w:r>
+              <w:br/>
+            </w:r>
+            <w:r>
               <w:t>while var &lt; 10</w:t>
             </w:r>
             <w:r>
@@ -2176,6 +2409,10 @@
             <w:r>
               <w:br/>
               <w:t>endwhile</w:t>
+            </w:r>
+            <w:r>
+              <w:br/>
+              <w:t xml:space="preserve">print(var) </w:t>
             </w:r>
           </w:p>
         </w:tc>
@@ -2297,6 +2534,7 @@
           </w:tcPr>
           <w:p>
             <w:r>
+              <w:lastRenderedPageBreak/>
               <w:t>5.4</w:t>
             </w:r>
           </w:p>
@@ -2446,10 +2684,7 @@
             </w:r>
             <w:r>
               <w:br/>
-              <w:t xml:space="preserve">next </w:t>
-            </w:r>
-            <w:r>
-              <w:t xml:space="preserve">i </w:t>
+              <w:t xml:space="preserve">next i </w:t>
             </w:r>
             <w:r>
               <w:sym w:font="Wingdings" w:char="F0E8"/>
@@ -2582,12 +2817,14 @@
         <w:pStyle w:val="Heading3"/>
       </w:pPr>
       <w:r>
-        <w:lastRenderedPageBreak/>
         <w:t>6: strings and casting</w:t>
       </w:r>
     </w:p>
     <w:p>
       <w:r>
+        <w:rPr>
+          <w:noProof/>
+        </w:rPr>
         <w:drawing>
           <wp:anchor distT="0" distB="0" distL="114300" distR="114300" simplePos="0" relativeHeight="251669504" behindDoc="0" locked="0" layoutInCell="1" allowOverlap="1" wp14:anchorId="2D37F73E" wp14:editId="5A6F8809">
             <wp:simplePos x="0" y="0"/>
@@ -2902,6 +3139,10 @@
     </w:p>
     <w:p>
       <w:r>
+        <w:rPr>
+          <w:noProof/>
+        </w:rPr>
+        <w:lastRenderedPageBreak/>
         <w:drawing>
           <wp:anchor distT="0" distB="0" distL="114300" distR="114300" simplePos="0" relativeHeight="251671552" behindDoc="0" locked="0" layoutInCell="1" allowOverlap="1" wp14:anchorId="6B316E23" wp14:editId="6A15449A">
             <wp:simplePos x="0" y="0"/>
@@ -3021,10 +3262,7 @@
           </w:tcPr>
           <w:p>
             <w:r>
-              <w:t>7</w:t>
-            </w:r>
-            <w:r>
-              <w:t>.1</w:t>
+              <w:t>7.1</w:t>
             </w:r>
           </w:p>
         </w:tc>

</xml_diff>